<commit_message>
Show interpretative sublemmas in index alternatives
</commit_message>
<xml_diff>
--- a/integrator/test/Proba32-index-gre.expected.docx
+++ b/integrator/test/Proba32-index-gre.expected.docx
@@ -1310,7 +1310,7 @@
         <w:rPr>
           <w:rFonts w:ascii="CyrillicaOchrid10U" w:hAnsi="CyrillicaOchrid10U"/>
         </w:rPr>
-        <w:t>въꙁврѣщ</w:t>
+        <w:t>≠ въꙁврѣщ</w:t>
       </w:r>
       <w:r>
         <w:t xml:space="preserve"> S</w:t>
@@ -1530,7 +1530,7 @@
         <w:rPr>
           <w:rFonts w:ascii="CyrillicaOchrid10U" w:hAnsi="CyrillicaOchrid10U"/>
         </w:rPr>
-        <w:t>молтва</w:t>
+        <w:t>err. молтва</w:t>
       </w:r>
       <w:r>
         <w:t xml:space="preserve"> S</w:t>
@@ -6096,7 +6096,7 @@
         <w:rPr>
           <w:rFonts w:ascii="CyrillicaOchrid10U" w:hAnsi="CyrillicaOchrid10U"/>
         </w:rPr>
-        <w:t>сь</w:t>
+        <w:t>err. сь</w:t>
       </w:r>
       <w:r>
         <w:t xml:space="preserve"> S</w:t>

</xml_diff>

<commit_message>
Corrected expectations for Proba32
</commit_message>
<xml_diff>
--- a/integrator/test/Proba32-index-gre.expected.docx
+++ b/integrator/test/Proba32-index-gre.expected.docx
@@ -1530,7 +1530,7 @@
         <w:rPr>
           <w:rFonts w:ascii="CyrillicaOchrid10U" w:hAnsi="CyrillicaOchrid10U"/>
         </w:rPr>
-        <w:t>err. молтва</w:t>
+        <w:t>err. pro молтва</w:t>
       </w:r>
       <w:r>
         <w:t xml:space="preserve"> S</w:t>
@@ -6096,7 +6096,7 @@
         <w:rPr>
           <w:rFonts w:ascii="CyrillicaOchrid10U" w:hAnsi="CyrillicaOchrid10U"/>
         </w:rPr>
-        <w:t>err. сь</w:t>
+        <w:t>err. pro сь</w:t>
       </w:r>
       <w:r>
         <w:t xml:space="preserve"> S</w:t>

</xml_diff>

<commit_message>
Extracted source lists in configuration files
</commit_message>
<xml_diff>
--- a/integrator/test/Proba32-index-gre.expected.docx
+++ b/integrator/test/Proba32-index-gre.expected.docx
@@ -289,7 +289,7 @@
         <w:rPr>
           <w:vertAlign w:val="superscript"/>
         </w:rPr>
-        <w:t>C</w:t>
+        <w:t>Cs</w:t>
       </w:r>
     </w:p>
     <w:p>
@@ -745,7 +745,7 @@
         <w:rPr>
           <w:vertAlign w:val="superscript"/>
         </w:rPr>
-        <w:t>C</w:t>
+        <w:t>Cs</w:t>
       </w:r>
       <w:r>
         <w:t xml:space="preserve"> »</w:t>
@@ -760,7 +760,7 @@
         <w:t>om.</w:t>
       </w:r>
       <w:r>
-        <w:t xml:space="preserve"> </w:t>
+        <w:t xml:space="preserve"> C</w:t>
       </w:r>
     </w:p>
     <w:p>
@@ -893,7 +893,7 @@
         <w:t>om.</w:t>
       </w:r>
       <w:r>
-        <w:t xml:space="preserve"> </w:t>
+        <w:t xml:space="preserve"> C</w:t>
       </w:r>
     </w:p>
     <w:p>
@@ -2061,7 +2061,7 @@
         <w:t>om.</w:t>
       </w:r>
       <w:r>
-        <w:t xml:space="preserve"> </w:t>
+        <w:t xml:space="preserve"> C</w:t>
       </w:r>
     </w:p>
     <w:p>
@@ -2418,7 +2418,7 @@
         <w:t>om.</w:t>
       </w:r>
       <w:r>
-        <w:t xml:space="preserve"> </w:t>
+        <w:t xml:space="preserve"> C</w:t>
       </w:r>
     </w:p>
     <w:p>
@@ -2601,7 +2601,7 @@
         <w:t>ιβʹ</w:t>
       </w:r>
       <w:r>
-        <w:t xml:space="preserve"> </w:t>
+        <w:t xml:space="preserve"> C</w:t>
       </w:r>
     </w:p>
     <w:p>
@@ -2658,7 +2658,7 @@
         <w:rPr>
           <w:vertAlign w:val="superscript"/>
         </w:rPr>
-        <w:t>C</w:t>
+        <w:t>Cs</w:t>
       </w:r>
       <w:r>
         <w:t xml:space="preserve">; </w:t>
@@ -3380,7 +3380,7 @@
         <w:t>om.</w:t>
       </w:r>
       <w:r>
-        <w:t xml:space="preserve"> </w:t>
+        <w:t xml:space="preserve"> C</w:t>
       </w:r>
     </w:p>
     <w:p>
@@ -3501,7 +3501,7 @@
         <w:t>om.</w:t>
       </w:r>
       <w:r>
-        <w:t xml:space="preserve"> </w:t>
+        <w:t xml:space="preserve"> C</w:t>
       </w:r>
     </w:p>
     <w:p>
@@ -3716,7 +3716,7 @@
         <w:rPr>
           <w:vertAlign w:val="superscript"/>
         </w:rPr>
-        <w:t>C</w:t>
+        <w:t>Cs</w:t>
       </w:r>
       <w:r>
         <w:t xml:space="preserve"> »</w:t>
@@ -3731,7 +3731,7 @@
         <w:t>om.</w:t>
       </w:r>
       <w:r>
-        <w:t xml:space="preserve"> </w:t>
+        <w:t xml:space="preserve"> C</w:t>
       </w:r>
     </w:p>
     <w:p>
@@ -4124,7 +4124,7 @@
         <w:t>om.</w:t>
       </w:r>
       <w:r>
-        <w:t xml:space="preserve"> </w:t>
+        <w:t xml:space="preserve"> C</w:t>
       </w:r>
     </w:p>
     <w:p>
@@ -4881,7 +4881,7 @@
         <w:t>om.</w:t>
       </w:r>
       <w:r>
-        <w:t xml:space="preserve"> </w:t>
+        <w:t xml:space="preserve"> C</w:t>
       </w:r>
     </w:p>
     <w:p>
@@ -4973,7 +4973,7 @@
         <w:t>om.</w:t>
       </w:r>
       <w:r>
-        <w:t xml:space="preserve"> </w:t>
+        <w:t xml:space="preserve"> C</w:t>
       </w:r>
     </w:p>
     <w:p>
@@ -5700,7 +5700,7 @@
         <w:t>om.</w:t>
       </w:r>
       <w:r>
-        <w:t xml:space="preserve"> </w:t>
+        <w:t xml:space="preserve"> C</w:t>
       </w:r>
       <w:r>
         <w:t xml:space="preserve">; </w:t>
@@ -5712,7 +5712,7 @@
         <w:rPr>
           <w:vertAlign w:val="superscript"/>
         </w:rPr>
-        <w:t>C</w:t>
+        <w:t>Cs</w:t>
       </w:r>
       <w:r>
         <w:t xml:space="preserve">; </w:t>
@@ -6144,7 +6144,7 @@
         <w:t>om.</w:t>
       </w:r>
       <w:r>
-        <w:t xml:space="preserve"> </w:t>
+        <w:t xml:space="preserve"> C</w:t>
       </w:r>
       <w:r>
         <w:t xml:space="preserve">; </w:t>
@@ -6249,7 +6249,7 @@
         <w:rPr>
           <w:vertAlign w:val="superscript"/>
         </w:rPr>
-        <w:t>C</w:t>
+        <w:t>Cs</w:t>
       </w:r>
       <w:r>
         <w:t xml:space="preserve">; </w:t>
@@ -6261,7 +6261,7 @@
         <w:rPr>
           <w:vertAlign w:val="superscript"/>
         </w:rPr>
-        <w:t>C</w:t>
+        <w:t>Cs</w:t>
       </w:r>
       <w:r>
         <w:t xml:space="preserve"> »</w:t>
@@ -6276,7 +6276,7 @@
         <w:t>τις</w:t>
       </w:r>
       <w:r>
-        <w:t xml:space="preserve"> </w:t>
+        <w:t xml:space="preserve"> C</w:t>
       </w:r>
     </w:p>
     <w:p>
@@ -6811,7 +6811,7 @@
         <w:rPr>
           <w:vertAlign w:val="superscript"/>
         </w:rPr>
-        <w:t>C</w:t>
+        <w:t>Cs</w:t>
       </w:r>
       <w:r>
         <w:t xml:space="preserve"> »</w:t>
@@ -6855,7 +6855,7 @@
         <w:rPr>
           <w:vertAlign w:val="superscript"/>
         </w:rPr>
-        <w:t>C</w:t>
+        <w:t>Cs</w:t>
       </w:r>
       <w:r>
         <w:t xml:space="preserve"> »</w:t>
@@ -7098,7 +7098,7 @@
         <w:rPr>
           <w:vertAlign w:val="superscript"/>
         </w:rPr>
-        <w:t>C</w:t>
+        <w:t>Cs</w:t>
       </w:r>
       <w:r>
         <w:t xml:space="preserve"> »</w:t>
@@ -7113,7 +7113,7 @@
         <w:t>om.</w:t>
       </w:r>
       <w:r>
-        <w:t xml:space="preserve"> </w:t>
+        <w:t xml:space="preserve"> C</w:t>
       </w:r>
     </w:p>
     <w:p>
@@ -7964,7 +7964,7 @@
         <w:rPr>
           <w:vertAlign w:val="superscript"/>
         </w:rPr>
-        <w:t>C</w:t>
+        <w:t>Cs</w:t>
       </w:r>
       <w:r>
         <w:t>}</w:t>
@@ -8111,7 +8111,7 @@
         <w:rPr>
           <w:vertAlign w:val="superscript"/>
         </w:rPr>
-        <w:t>C</w:t>
+        <w:t>Cs</w:t>
       </w:r>
       <w:r>
         <w:t xml:space="preserve">; </w:t>
@@ -8123,7 +8123,7 @@
         <w:rPr>
           <w:vertAlign w:val="superscript"/>
         </w:rPr>
-        <w:t>C</w:t>
+        <w:t>Cs</w:t>
       </w:r>
       <w:r>
         <w:t xml:space="preserve"> »</w:t>
@@ -8138,7 +8138,7 @@
         <w:t>τις</w:t>
       </w:r>
       <w:r>
-        <w:t xml:space="preserve"> </w:t>
+        <w:t xml:space="preserve"> C</w:t>
       </w:r>
     </w:p>
     <w:p>
@@ -8242,7 +8242,7 @@
         <w:rPr>
           <w:vertAlign w:val="superscript"/>
         </w:rPr>
-        <w:t>C</w:t>
+        <w:t>Cs</w:t>
       </w:r>
       <w:r>
         <w:t xml:space="preserve"> »</w:t>
@@ -8257,7 +8257,7 @@
         <w:t>om.</w:t>
       </w:r>
       <w:r>
-        <w:t xml:space="preserve"> </w:t>
+        <w:t xml:space="preserve"> C</w:t>
       </w:r>
     </w:p>
     <w:p>
@@ -8355,7 +8355,7 @@
         <w:rPr>
           <w:vertAlign w:val="superscript"/>
         </w:rPr>
-        <w:t>C</w:t>
+        <w:t>Cs</w:t>
       </w:r>
       <w:r>
         <w:t xml:space="preserve"> »</w:t>
@@ -8370,7 +8370,7 @@
         <w:t>ὑπερκλύζω</w:t>
       </w:r>
       <w:r>
-        <w:t xml:space="preserve"> </w:t>
+        <w:t xml:space="preserve"> C</w:t>
       </w:r>
     </w:p>
     <w:p>
@@ -8425,7 +8425,7 @@
         <w:rPr>
           <w:vertAlign w:val="superscript"/>
         </w:rPr>
-        <w:t>C</w:t>
+        <w:t>Cs</w:t>
       </w:r>
       <w:r>
         <w:t xml:space="preserve"> »</w:t>
@@ -8440,7 +8440,7 @@
         <w:t>ὑπερκλύζω</w:t>
       </w:r>
       <w:r>
-        <w:t xml:space="preserve"> </w:t>
+        <w:t xml:space="preserve"> C</w:t>
       </w:r>
     </w:p>
     <w:p>
@@ -8501,7 +8501,7 @@
         <w:rPr>
           <w:vertAlign w:val="superscript"/>
         </w:rPr>
-        <w:t>C</w:t>
+        <w:t>Cs</w:t>
       </w:r>
       <w:r>
         <w:t>}</w:t>
@@ -8565,7 +8565,7 @@
         <w:rPr>
           <w:vertAlign w:val="superscript"/>
         </w:rPr>
-        <w:t>C</w:t>
+        <w:t>Cs</w:t>
       </w:r>
       <w:r>
         <w:t>}</w:t>
@@ -8664,7 +8664,7 @@
         <w:t>om.</w:t>
       </w:r>
       <w:r>
-        <w:t xml:space="preserve"> </w:t>
+        <w:t xml:space="preserve"> C</w:t>
       </w:r>
     </w:p>
     <w:p>
@@ -8760,7 +8760,7 @@
         <w:t>om.</w:t>
       </w:r>
       <w:r>
-        <w:t xml:space="preserve"> </w:t>
+        <w:t xml:space="preserve"> C</w:t>
       </w:r>
     </w:p>
     <w:p>
@@ -9075,7 +9075,7 @@
         <w:t>Κύριος</w:t>
       </w:r>
       <w:r>
-        <w:t xml:space="preserve"> </w:t>
+        <w:t xml:space="preserve"> C</w:t>
       </w:r>
       <w:r>
         <w:t xml:space="preserve"> </w:t>
@@ -9131,7 +9131,7 @@
         <w:t>Κύριος</w:t>
       </w:r>
       <w:r>
-        <w:t xml:space="preserve"> </w:t>
+        <w:t xml:space="preserve"> C</w:t>
       </w:r>
       <w:r>
         <w:t xml:space="preserve"> [</w:t>
@@ -9705,7 +9705,7 @@
         <w:rPr>
           <w:vertAlign w:val="superscript"/>
         </w:rPr>
-        <w:t>C</w:t>
+        <w:t>Cs</w:t>
       </w:r>
       <w:r>
         <w:t>}</w:t>
@@ -9841,7 +9841,7 @@
         <w:rPr>
           <w:vertAlign w:val="superscript"/>
         </w:rPr>
-        <w:t>C</w:t>
+        <w:t>Cs</w:t>
       </w:r>
       <w:r>
         <w:t>}</w:t>
@@ -10006,7 +10006,7 @@
         <w:rPr>
           <w:vertAlign w:val="superscript"/>
         </w:rPr>
-        <w:t>C</w:t>
+        <w:t>Cs</w:t>
       </w:r>
       <w:r>
         <w:t>}</w:t>

</xml_diff>

<commit_message>
Updated tests: multiple oms merged, as consequence to 17a4493ac6c1063ac30152e148675f8223777ebb
</commit_message>
<xml_diff>
--- a/integrator/test/Proba32-index-gre.expected.docx
+++ b/integrator/test/Proba32-index-gre.expected.docx
@@ -9922,6 +9922,50 @@
       </w:r>
       <w:r>
         <w:t xml:space="preserve"> S</w:t>
+      </w:r>
+    </w:p>
+    <w:p>
+      <w:pPr>
+        <w:pStyle w:val="ListBullet"/>
+        <w:spacing w:before="0" w:after="0"/>
+        <w:ind w:left="907"/>
+      </w:pPr>
+      <w:r>
+        <w:rPr>
+          <w:rFonts w:ascii="CyrillicaOchrid10U" w:hAnsi="CyrillicaOchrid10U"/>
+        </w:rPr>
+        <w:t>ₓ</w:t>
+      </w:r>
+      <w:r>
+        <w:t xml:space="preserve"> (</w:t>
+        <w:t>1</w:t>
+      </w:r>
+      <w:r>
+        <w:t xml:space="preserve">): </w:t>
+      </w:r>
+      <w:r>
+        <w:t>19/95d18</w:t>
+      </w:r>
+      <w:r>
+        <w:t xml:space="preserve"> »</w:t>
+      </w:r>
+      <w:r>
+        <w:t xml:space="preserve"> {</w:t>
+      </w:r>
+      <w:r>
+        <w:rPr>
+          <w:rFonts w:ascii="Times New Roman" w:hAnsi="Times New Roman"/>
+        </w:rPr>
+        <w:t>ὁ</w:t>
+      </w:r>
+      <w:r>
+        <w:rPr>
+          <w:vertAlign w:val="superscript"/>
+        </w:rPr>
+        <w:t>Ch</w:t>
+      </w:r>
+      <w:r>
+        <w:t>}</w:t>
       </w:r>
     </w:p>
     <w:p>

</xml_diff>

<commit_message>
Worked on iakov i bratia
</commit_message>
<xml_diff>
--- a/integrator/test/Proba32-index-gre.expected.docx
+++ b/integrator/test/Proba32-index-gre.expected.docx
@@ -3700,7 +3700,7 @@
         <w:rPr>
           <w:rFonts w:ascii="CyrillicaOchrid10U" w:hAnsi="CyrillicaOchrid10U"/>
         </w:rPr>
-        <w:t>ꙗковъ &amp;  conj. &amp; братꙗ &amp;  pron.</w:t>
+        <w:t>аковъ  братꙗ го → ꙗковъ &amp;  conj. &amp; братꙗ &amp;  pron.</w:t>
       </w:r>
       <w:r>
         <w:t xml:space="preserve"> (</w:t>
@@ -7082,7 +7082,7 @@
         <w:rPr>
           <w:rFonts w:ascii="CyrillicaOchrid10U" w:hAnsi="CyrillicaOchrid10U"/>
         </w:rPr>
-        <w:t>аковъ  братꙗ го → ꙗковъ &amp;  conj. &amp; братꙗ &amp;  pron.</w:t>
+        <w:t>ꙗковъ &amp;  conj. &amp; братꙗ &amp;  pron.</w:t>
       </w:r>
       <w:r>
         <w:t xml:space="preserve"> (</w:t>

</xml_diff>

<commit_message>
New Release x.3.5, updated Greek sources
</commit_message>
<xml_diff>
--- a/integrator/test/Proba32-index-gre.expected.docx
+++ b/integrator/test/Proba32-index-gre.expected.docx
@@ -4734,7 +4734,7 @@
         <w:rPr>
           <w:vertAlign w:val="superscript"/>
         </w:rPr>
-        <w:t>SpPa</w:t>
+        <w:t>PaSp</w:t>
       </w:r>
       <w:r>
         <w:t>}</w:t>
@@ -4790,7 +4790,7 @@
         <w:rPr>
           <w:vertAlign w:val="superscript"/>
         </w:rPr>
-        <w:t>SpPa</w:t>
+        <w:t>PaSp</w:t>
       </w:r>
       <w:r>
         <w:t>}</w:t>
@@ -9060,7 +9060,7 @@
         <w:rPr>
           <w:vertAlign w:val="superscript"/>
         </w:rPr>
-        <w:t>SpPa</w:t>
+        <w:t>PaSp</w:t>
       </w:r>
       <w:r>
         <w:t xml:space="preserve"> »</w:t>
@@ -9116,7 +9116,7 @@
         <w:rPr>
           <w:vertAlign w:val="superscript"/>
         </w:rPr>
-        <w:t>SpPa</w:t>
+        <w:t>PaSp</w:t>
       </w:r>
       <w:r>
         <w:t xml:space="preserve"> »</w:t>

</xml_diff>

<commit_message>
fixed irrelevant highlighting issues
</commit_message>
<xml_diff>
--- a/integrator/test/Proba32-index-gre.expected.docx
+++ b/integrator/test/Proba32-index-gre.expected.docx
@@ -2812,7 +2812,7 @@
         <w:rPr>
           <w:rFonts w:ascii="CyrillicaOchrid10U" w:hAnsi="CyrillicaOchrid10U"/>
         </w:rPr>
-        <w:t>въ стнѫ → въ + Acc. → въ &amp; стна</w:t>
+        <w:t>въ стнѫ → въ &amp; стна</w:t>
       </w:r>
       <w:r>
         <w:t xml:space="preserve"> (</w:t>
@@ -3096,7 +3096,7 @@
         <w:rPr>
           <w:rFonts w:ascii="CyrillicaOchrid10U" w:hAnsi="CyrillicaOchrid10U"/>
         </w:rPr>
-        <w:t>въ неаꙗн въврѣщ → въ + Acc. → въ &amp; неаꙗн &amp; въврѣщ</w:t>
+        <w:t>въ неаꙗн въврѣщ → въ &amp; неаꙗн &amp; въврѣщ</w:t>
       </w:r>
       <w:r>
         <w:t xml:space="preserve"> (</w:t>
@@ -3350,7 +3350,7 @@
         <w:rPr>
           <w:rFonts w:ascii="CyrillicaOchrid10U" w:hAnsi="CyrillicaOchrid10U"/>
         </w:rPr>
-        <w:t>въ кратъцѣ → въ + Loc. → въ &amp; кратъкъ &amp; рещ</w:t>
+        <w:t>въ кратъцѣ → въ &amp; кратъкъ &amp; рещ</w:t>
       </w:r>
       <w:r>
         <w:t xml:space="preserve"> (</w:t>
@@ -7083,7 +7083,7 @@
         <w:rPr>
           <w:rFonts w:ascii="CyrillicaOchrid10U" w:hAnsi="CyrillicaOchrid10U"/>
         </w:rPr>
-        <w:t>ꙗковъ &amp;  conj. &amp; братꙗ &amp;  pron.</w:t>
+        <w:t>аковъ  братꙗ го → ꙗковъ &amp;  conj. &amp; братꙗ &amp;  pron.</w:t>
       </w:r>
       <w:r>
         <w:t xml:space="preserve"> (</w:t>
@@ -7472,7 +7472,7 @@
         <w:rPr>
           <w:rFonts w:ascii="CyrillicaOchrid10U" w:hAnsi="CyrillicaOchrid10U"/>
         </w:rPr>
-        <w:t>≈ ходт спѣѭще</w:t>
+        <w:t>≈ ходт &amp; спѣт</w:t>
       </w:r>
       <w:r>
         <w:t xml:space="preserve"> S</w:t>
@@ -9979,7 +9979,7 @@
         <w:rPr>
           <w:rFonts w:ascii="CyrillicaOchrid10U" w:hAnsi="CyrillicaOchrid10U"/>
         </w:rPr>
-        <w:t>въ кратъцѣ → въ + Loc. → въ &amp; кратъкъ &amp; рещ</w:t>
+        <w:t>въ кратъцѣ → въ &amp; кратъкъ &amp; рещ</w:t>
       </w:r>
       <w:r>
         <w:t xml:space="preserve"> (</w:t>
@@ -10023,7 +10023,7 @@
         <w:rPr>
           <w:rFonts w:ascii="CyrillicaOchrid10U" w:hAnsi="CyrillicaOchrid10U"/>
         </w:rPr>
-        <w:t>ꙗковъ &amp;  conj. &amp; братꙗ &amp;  pron.</w:t>
+        <w:t>аковъ  братꙗ го → ꙗковъ &amp;  conj. &amp; братꙗ &amp;  pron.</w:t>
       </w:r>
       <w:r>
         <w:t xml:space="preserve"> (</w:t>

</xml_diff>